<commit_message>
updated report again sigh lol
</commit_message>
<xml_diff>
--- a/reports/WebPrograms.docx
+++ b/reports/WebPrograms.docx
@@ -143,72 +143,56 @@
     <w:p>
       <w:pPr>
         <w:ind w:left="720"/>
-        <w:rPr>
-          <w:b/>
-        </w:rPr>
-      </w:pPr>
-    </w:p>
+      </w:pPr>
+      <w:r>
+        <w:t xml:space="preserve">Screenshots are at the </w:t>
+      </w:r>
+      <w:r>
+        <w:t>bottom of task 3.</w:t>
+      </w:r>
+    </w:p>
+    <w:p/>
     <w:p>
       <w:pPr>
         <w:ind w:left="720"/>
-        <w:rPr>
-          <w:b/>
-        </w:rPr>
+      </w:pPr>
+      <w:r>
+        <w:rPr>
+          <w:b/>
+        </w:rPr>
+        <w:t xml:space="preserve">Outline the security and access control for your </w:t>
+      </w:r>
+      <w:r>
+        <w:rPr>
+          <w:b/>
+        </w:rPr>
+        <w:t xml:space="preserve">website, including a documented </w:t>
+      </w:r>
+      <w:r>
+        <w:rPr>
+          <w:b/>
+        </w:rPr>
+        <w:t>test of the security system to ensure functionality.</w:t>
+      </w:r>
+    </w:p>
+    <w:p>
+      <w:pPr>
+        <w:ind w:left="1080" w:hanging="360"/>
       </w:pPr>
     </w:p>
     <w:p>
       <w:pPr>
         <w:ind w:left="720"/>
-        <w:rPr>
-          <w:b/>
-        </w:rPr>
-      </w:pPr>
-    </w:p>
-    <w:p/>
-    <w:p>
-      <w:pPr>
-        <w:ind w:left="720"/>
-      </w:pPr>
-      <w:r>
-        <w:rPr>
-          <w:b/>
-        </w:rPr>
-        <w:t xml:space="preserve">Outline the security and access control for your </w:t>
-      </w:r>
-      <w:r>
-        <w:rPr>
-          <w:b/>
-        </w:rPr>
-        <w:t xml:space="preserve">website, including a documented </w:t>
-      </w:r>
-      <w:r>
-        <w:rPr>
-          <w:b/>
-        </w:rPr>
-        <w:t>test of the security system to ensure functionality.</w:t>
-      </w:r>
-    </w:p>
-    <w:p>
-      <w:pPr>
-        <w:ind w:left="1080" w:hanging="360"/>
-      </w:pPr>
-    </w:p>
-    <w:p>
-      <w:pPr>
-        <w:ind w:left="720"/>
-      </w:pPr>
-      <w:r>
-        <w:t xml:space="preserve">For the website security we used a simple username and password system that is stored in the database with encryption for the password. The username for the salespersons is there last name and the first letter of there first name. For example, john doe login would be </w:t>
-      </w:r>
-      <w:proofErr w:type="spellStart"/>
-      <w:r>
-        <w:t>doej</w:t>
-      </w:r>
-      <w:proofErr w:type="spellEnd"/>
+      </w:pPr>
+      <w:r>
+        <w:t>For the website security we used a simple username and password system that is stored in the database with encryption for the password. The username for the salespersons is there last name and the first letter of there first name. For example, john doe login would be doej</w:t>
+      </w:r>
       <w:r>
         <w:t>.</w:t>
       </w:r>
     </w:p>
+    <w:p/>
+    <w:p/>
     <w:p/>
     <w:p/>
     <w:p/>
@@ -230,11 +214,17 @@
     <w:p>
       <w:pPr>
         <w:ind w:left="1080" w:hanging="360"/>
+        <w:rPr>
+          <w:b/>
+        </w:rPr>
       </w:pPr>
     </w:p>
     <w:p>
       <w:pPr>
         <w:ind w:left="1080" w:hanging="360"/>
+        <w:rPr>
+          <w:b/>
+        </w:rPr>
       </w:pPr>
     </w:p>
     <w:p>
@@ -255,30 +245,7 @@
     <w:p>
       <w:pPr>
         <w:ind w:left="1080" w:hanging="360"/>
-        <w:rPr>
-          <w:b/>
-        </w:rPr>
-      </w:pPr>
-      <w:r>
-        <w:rPr>
-          <w:b/>
-        </w:rPr>
-        <w:t xml:space="preserve">Outline how to import old data into new database using </w:t>
-      </w:r>
-      <w:proofErr w:type="spellStart"/>
-      <w:r>
-        <w:rPr>
-          <w:b/>
-        </w:rPr>
-        <w:t>phpmyadmin</w:t>
-      </w:r>
-      <w:proofErr w:type="spellEnd"/>
-      <w:r>
-        <w:rPr>
-          <w:b/>
-        </w:rPr>
-        <w:t>.</w:t>
-      </w:r>
+      </w:pPr>
     </w:p>
     <w:p>
       <w:pPr>
@@ -287,6 +254,25 @@
     </w:p>
     <w:p>
       <w:pPr>
+        <w:ind w:left="1080" w:hanging="360"/>
+        <w:rPr>
+          <w:b/>
+        </w:rPr>
+      </w:pPr>
+      <w:r>
+        <w:rPr>
+          <w:b/>
+        </w:rPr>
+        <w:t>Outline how to import old data into new database using phpmyadmin.</w:t>
+      </w:r>
+    </w:p>
+    <w:p>
+      <w:pPr>
+        <w:ind w:left="1080" w:hanging="360"/>
+      </w:pPr>
+    </w:p>
+    <w:p>
+      <w:pPr>
         <w:ind w:left="720"/>
       </w:pPr>
       <w:r>
@@ -305,101 +291,632 @@
         <w:t xml:space="preserve"> ways, the first way is to manual</w:t>
       </w:r>
       <w:r>
-        <w:t xml:space="preserve"> enter all data via the website and the second is via the </w:t>
-      </w:r>
-      <w:proofErr w:type="spellStart"/>
-      <w:r>
-        <w:t>phpmyadmin’s</w:t>
-      </w:r>
-      <w:proofErr w:type="spellEnd"/>
-      <w:r>
-        <w:t xml:space="preserve"> insert data option but both of theses ways will take time depending on how much data you have to import. The third way is to import a backed up copy of your data from the previous database.</w:t>
-      </w:r>
-    </w:p>
-    <w:p>
-      <w:pPr>
-        <w:ind w:left="720"/>
-      </w:pPr>
-    </w:p>
-    <w:p>
-      <w:pPr>
-        <w:ind w:left="720"/>
-      </w:pPr>
+        <w:t xml:space="preserve"> enter all data via the website and the second is via the phpmyadmin’s insert data option but both of theses ways will take time depending on how much data you have to import. The third way is to import a backed up copy of your data from the previous database.</w:t>
+      </w:r>
     </w:p>
     <w:p>
       <w:pPr>
         <w:ind w:left="1080" w:hanging="360"/>
-        <w:rPr>
-          <w:b/>
-        </w:rPr>
-      </w:pPr>
-      <w:r>
-        <w:rPr>
-          <w:b/>
-        </w:rPr>
-        <w:t>Identify and document user training requirements.</w:t>
-      </w:r>
-    </w:p>
-    <w:p/>
-    <w:p/>
-    <w:p>
-      <w:pPr>
-        <w:ind w:firstLine="720"/>
-        <w:rPr>
-          <w:b/>
-        </w:rPr>
-      </w:pPr>
-      <w:r>
-        <w:rPr>
-          <w:b/>
-        </w:rPr>
-        <w:t xml:space="preserve">Outline the web application’s use of </w:t>
-      </w:r>
-      <w:proofErr w:type="spellStart"/>
-      <w:r>
-        <w:rPr>
-          <w:b/>
-        </w:rPr>
-        <w:t>statefull</w:t>
-      </w:r>
-      <w:proofErr w:type="spellEnd"/>
-      <w:r>
-        <w:rPr>
-          <w:b/>
-        </w:rPr>
-        <w:t>/statelessness</w:t>
-      </w:r>
-    </w:p>
-    <w:p/>
-    <w:p>
-      <w:pPr>
-        <w:ind w:left="720"/>
-      </w:pPr>
-      <w:r>
-        <w:t xml:space="preserve">The </w:t>
-      </w:r>
-      <w:r>
-        <w:t>web application uses sessions to store data such as current salesperson logged in. This allows the active salesperson to view secure pages. It is also used on the sales list page were it shows current salesperson logged in.</w:t>
-      </w:r>
-    </w:p>
-    <w:p/>
-    <w:p/>
-    <w:p>
-      <w:pPr>
-        <w:pStyle w:val="Heading1"/>
-      </w:pPr>
-      <w:r>
-        <w:rPr>
-          <w:lang w:eastAsia="en-AU"/>
-        </w:rPr>
-        <w:t>Task 4</w:t>
+      </w:pPr>
+      <w:r>
+        <w:t>To import backed up data that was saved as a sql file follow theses steps.</w:t>
+      </w:r>
+    </w:p>
+    <w:p>
+      <w:pPr>
+        <w:ind w:left="1080"/>
+      </w:pPr>
+    </w:p>
+    <w:p>
+      <w:pPr>
+        <w:pStyle w:val="ListParagraph"/>
+      </w:pPr>
+      <w:r>
+        <w:t>Access the database you plan to use or create a new one in phpmyadmin.</w:t>
+      </w:r>
+    </w:p>
+    <w:p>
+      <w:pPr>
+        <w:pStyle w:val="ListParagraph"/>
+      </w:pPr>
+      <w:r>
+        <w:t>Click the import tab at the top of the page.</w:t>
+      </w:r>
+    </w:p>
+    <w:p>
+      <w:pPr>
+        <w:pStyle w:val="ListParagraph"/>
+      </w:pPr>
+      <w:r>
+        <w:t>Browse the computer for the backed up sql</w:t>
       </w:r>
       <w:bookmarkStart w:id="0" w:name="_GoBack"/>
       <w:bookmarkEnd w:id="0"/>
+      <w:r>
+        <w:t xml:space="preserve"> file.</w:t>
+      </w:r>
+    </w:p>
+    <w:p>
+      <w:pPr>
+        <w:pStyle w:val="ListParagraph"/>
+      </w:pPr>
+      <w:r>
+        <w:t>Click Go.</w:t>
+      </w:r>
+    </w:p>
+    <w:p>
+      <w:pPr>
+        <w:ind w:left="720"/>
+      </w:pPr>
+    </w:p>
+    <w:p>
+      <w:pPr>
+        <w:ind w:left="720"/>
+      </w:pPr>
+    </w:p>
+    <w:p>
+      <w:pPr>
+        <w:ind w:left="1080" w:hanging="360"/>
+        <w:rPr>
+          <w:b/>
+        </w:rPr>
+      </w:pPr>
+      <w:r>
+        <w:rPr>
+          <w:b/>
+        </w:rPr>
+        <w:t>Identify and document user training requirements.</w:t>
+      </w:r>
+    </w:p>
+    <w:p>
+      <w:pPr>
+        <w:ind w:left="1080" w:hanging="360"/>
+        <w:rPr>
+          <w:b/>
+        </w:rPr>
+      </w:pPr>
+    </w:p>
+    <w:p>
+      <w:pPr>
+        <w:ind w:left="1080" w:hanging="360"/>
+      </w:pPr>
+      <w:r>
+        <w:tab/>
+      </w:r>
+      <w:r>
+        <w:t xml:space="preserve">Staff </w:t>
+      </w:r>
+      <w:r>
+        <w:t xml:space="preserve">training will be simple they will be shown by the administrator how to add and view customers and vehicles. The administrator will need to know how to use database via phpmyadmin and how to maintain it. </w:t>
+      </w:r>
+    </w:p>
+    <w:p/>
+    <w:p/>
+    <w:p>
+      <w:pPr>
+        <w:ind w:firstLine="720"/>
+        <w:rPr>
+          <w:b/>
+        </w:rPr>
+      </w:pPr>
+      <w:r>
+        <w:rPr>
+          <w:b/>
+        </w:rPr>
+        <w:t>Outline the web application’s use of statefull/statelessness</w:t>
+      </w:r>
+    </w:p>
+    <w:p/>
+    <w:p>
+      <w:pPr>
+        <w:ind w:left="720"/>
+      </w:pPr>
+      <w:r>
+        <w:t xml:space="preserve">The </w:t>
+      </w:r>
+      <w:r>
+        <w:t>web application uses sessions to store data such as current salesperson logged in. This allows the active salesperson to view secure pages. It is also used on the sales list page were it shows current salesperson logged in.</w:t>
+      </w:r>
+    </w:p>
+    <w:p/>
+    <w:p/>
+    <w:p/>
+    <w:p/>
+    <w:p/>
+    <w:p/>
+    <w:p/>
+    <w:p/>
+    <w:p/>
+    <w:p/>
+    <w:p/>
+    <w:p/>
+    <w:p/>
+    <w:p/>
+    <w:p>
+      <w:pPr>
+        <w:ind w:firstLine="720"/>
+        <w:rPr>
+          <w:b/>
+        </w:rPr>
+      </w:pPr>
+      <w:r>
+        <w:rPr>
+          <w:b/>
+        </w:rPr>
+        <w:t>Screenshots</w:t>
+      </w:r>
+      <w:r>
+        <w:rPr>
+          <w:b/>
+        </w:rPr>
+        <w:t>:</w:t>
+      </w:r>
+    </w:p>
+    <w:p>
+      <w:pPr>
+        <w:ind w:firstLine="720"/>
+        <w:rPr>
+          <w:b/>
+        </w:rPr>
+      </w:pPr>
+    </w:p>
+    <w:p>
+      <w:pPr>
+        <w:ind w:firstLine="720"/>
+      </w:pPr>
+      <w:r>
+        <w:t>Used vehicle page</w:t>
+      </w:r>
+    </w:p>
+    <w:p>
+      <w:pPr>
+        <w:ind w:firstLine="720"/>
+        <w:rPr>
+          <w:b/>
+        </w:rPr>
+      </w:pPr>
+    </w:p>
+    <w:p>
+      <w:pPr>
+        <w:ind w:firstLine="720"/>
+        <w:rPr>
+          <w:b/>
+        </w:rPr>
+      </w:pPr>
+      <w:r>
+        <w:rPr>
+          <w:b/>
+          <w:noProof/>
+        </w:rPr>
+        <w:drawing>
+          <wp:inline distT="0" distB="0" distL="0" distR="0" wp14:anchorId="102741C3" wp14:editId="23BD5D2E">
+            <wp:extent cx="5727700" cy="1681480"/>
+            <wp:effectExtent l="0" t="0" r="12700" b="0"/>
+            <wp:docPr id="1" name="Picture 1"/>
+            <wp:cNvGraphicFramePr>
+              <a:graphicFrameLocks xmlns:a="http://schemas.openxmlformats.org/drawingml/2006/main" noChangeAspect="1"/>
+            </wp:cNvGraphicFramePr>
+            <a:graphic xmlns:a="http://schemas.openxmlformats.org/drawingml/2006/main">
+              <a:graphicData uri="http://schemas.openxmlformats.org/drawingml/2006/picture">
+                <pic:pic xmlns:pic="http://schemas.openxmlformats.org/drawingml/2006/picture">
+                  <pic:nvPicPr>
+                    <pic:cNvPr id="1" name="layout.png"/>
+                    <pic:cNvPicPr/>
+                  </pic:nvPicPr>
+                  <pic:blipFill>
+                    <a:blip r:embed="rId7">
+                      <a:extLst>
+                        <a:ext uri="{28A0092B-C50C-407E-A947-70E740481C1C}">
+                          <a14:useLocalDpi xmlns:a14="http://schemas.microsoft.com/office/drawing/2010/main" val="0"/>
+                        </a:ext>
+                      </a:extLst>
+                    </a:blip>
+                    <a:stretch>
+                      <a:fillRect/>
+                    </a:stretch>
+                  </pic:blipFill>
+                  <pic:spPr>
+                    <a:xfrm>
+                      <a:off x="0" y="0"/>
+                      <a:ext cx="5727700" cy="1681480"/>
+                    </a:xfrm>
+                    <a:prstGeom prst="rect">
+                      <a:avLst/>
+                    </a:prstGeom>
+                  </pic:spPr>
+                </pic:pic>
+              </a:graphicData>
+            </a:graphic>
+          </wp:inline>
+        </w:drawing>
+      </w:r>
+    </w:p>
+    <w:p/>
+    <w:p/>
+    <w:p>
+      <w:r>
+        <w:t>This code is to display the year make model category and color of the car.</w:t>
+      </w:r>
+    </w:p>
+    <w:p>
+      <w:pPr>
+        <w:ind w:firstLine="720"/>
+      </w:pPr>
+    </w:p>
+    <w:p>
+      <w:pPr>
+        <w:ind w:firstLine="720"/>
+      </w:pPr>
+      <w:r>
+        <w:rPr>
+          <w:noProof/>
+        </w:rPr>
+        <w:drawing>
+          <wp:inline distT="0" distB="0" distL="0" distR="0" wp14:anchorId="7D1D4524" wp14:editId="622A2CF8">
+            <wp:extent cx="5546614" cy="3872791"/>
+            <wp:effectExtent l="0" t="0" r="0" b="0"/>
+            <wp:docPr id="2" name="Picture 2"/>
+            <wp:cNvGraphicFramePr>
+              <a:graphicFrameLocks xmlns:a="http://schemas.openxmlformats.org/drawingml/2006/main" noChangeAspect="1"/>
+            </wp:cNvGraphicFramePr>
+            <a:graphic xmlns:a="http://schemas.openxmlformats.org/drawingml/2006/main">
+              <a:graphicData uri="http://schemas.openxmlformats.org/drawingml/2006/picture">
+                <pic:pic xmlns:pic="http://schemas.openxmlformats.org/drawingml/2006/picture">
+                  <pic:nvPicPr>
+                    <pic:cNvPr id="2" name="make-model-year.png"/>
+                    <pic:cNvPicPr/>
+                  </pic:nvPicPr>
+                  <pic:blipFill>
+                    <a:blip r:embed="rId8">
+                      <a:extLst>
+                        <a:ext uri="{28A0092B-C50C-407E-A947-70E740481C1C}">
+                          <a14:useLocalDpi xmlns:a14="http://schemas.microsoft.com/office/drawing/2010/main" val="0"/>
+                        </a:ext>
+                      </a:extLst>
+                    </a:blip>
+                    <a:stretch>
+                      <a:fillRect/>
+                    </a:stretch>
+                  </pic:blipFill>
+                  <pic:spPr>
+                    <a:xfrm>
+                      <a:off x="0" y="0"/>
+                      <a:ext cx="5574324" cy="3892139"/>
+                    </a:xfrm>
+                    <a:prstGeom prst="rect">
+                      <a:avLst/>
+                    </a:prstGeom>
+                  </pic:spPr>
+                </pic:pic>
+              </a:graphicData>
+            </a:graphic>
+          </wp:inline>
+        </w:drawing>
+      </w:r>
+    </w:p>
+    <w:p/>
+    <w:p/>
+    <w:p/>
+    <w:p/>
+    <w:p/>
+    <w:p/>
+    <w:p/>
+    <w:p/>
+    <w:p/>
+    <w:p/>
+    <w:p>
+      <w:r>
+        <w:t xml:space="preserve">This code is to display the </w:t>
+      </w:r>
+      <w:r>
+        <w:t>price</w:t>
+      </w:r>
+      <w:r>
+        <w:t xml:space="preserve"> of the car.</w:t>
+      </w:r>
+    </w:p>
+    <w:p/>
+    <w:p>
+      <w:r>
+        <w:rPr>
+          <w:noProof/>
+        </w:rPr>
+        <w:drawing>
+          <wp:inline distT="0" distB="0" distL="0" distR="0" wp14:anchorId="1B295F0F" wp14:editId="1FC380CF">
+            <wp:extent cx="4966335" cy="3508919"/>
+            <wp:effectExtent l="0" t="0" r="0" b="0"/>
+            <wp:docPr id="3" name="Picture 3"/>
+            <wp:cNvGraphicFramePr>
+              <a:graphicFrameLocks xmlns:a="http://schemas.openxmlformats.org/drawingml/2006/main" noChangeAspect="1"/>
+            </wp:cNvGraphicFramePr>
+            <a:graphic xmlns:a="http://schemas.openxmlformats.org/drawingml/2006/main">
+              <a:graphicData uri="http://schemas.openxmlformats.org/drawingml/2006/picture">
+                <pic:pic xmlns:pic="http://schemas.openxmlformats.org/drawingml/2006/picture">
+                  <pic:nvPicPr>
+                    <pic:cNvPr id="3" name="price.png"/>
+                    <pic:cNvPicPr/>
+                  </pic:nvPicPr>
+                  <pic:blipFill>
+                    <a:blip r:embed="rId9">
+                      <a:extLst>
+                        <a:ext uri="{28A0092B-C50C-407E-A947-70E740481C1C}">
+                          <a14:useLocalDpi xmlns:a14="http://schemas.microsoft.com/office/drawing/2010/main" val="0"/>
+                        </a:ext>
+                      </a:extLst>
+                    </a:blip>
+                    <a:stretch>
+                      <a:fillRect/>
+                    </a:stretch>
+                  </pic:blipFill>
+                  <pic:spPr>
+                    <a:xfrm>
+                      <a:off x="0" y="0"/>
+                      <a:ext cx="4987894" cy="3524151"/>
+                    </a:xfrm>
+                    <a:prstGeom prst="rect">
+                      <a:avLst/>
+                    </a:prstGeom>
+                  </pic:spPr>
+                </pic:pic>
+              </a:graphicData>
+            </a:graphic>
+          </wp:inline>
+        </w:drawing>
+      </w:r>
+    </w:p>
+    <w:p/>
+    <w:p/>
+    <w:p>
+      <w:r>
+        <w:t xml:space="preserve">This code is to display </w:t>
+      </w:r>
+      <w:r>
+        <w:t>a large picture of the</w:t>
+      </w:r>
+      <w:r>
+        <w:t xml:space="preserve"> of the car</w:t>
+      </w:r>
+      <w:r>
+        <w:t xml:space="preserve"> and when clicked it uses JS to display it even larger on the screen</w:t>
+      </w:r>
+    </w:p>
+    <w:p>
+      <w:r>
+        <w:rPr>
+          <w:noProof/>
+        </w:rPr>
+        <w:drawing>
+          <wp:inline distT="0" distB="0" distL="0" distR="0" wp14:anchorId="6BFB8589" wp14:editId="573960B7">
+            <wp:extent cx="6069786" cy="2655363"/>
+            <wp:effectExtent l="0" t="0" r="1270" b="12065"/>
+            <wp:docPr id="4" name="Picture 4"/>
+            <wp:cNvGraphicFramePr>
+              <a:graphicFrameLocks xmlns:a="http://schemas.openxmlformats.org/drawingml/2006/main" noChangeAspect="1"/>
+            </wp:cNvGraphicFramePr>
+            <a:graphic xmlns:a="http://schemas.openxmlformats.org/drawingml/2006/main">
+              <a:graphicData uri="http://schemas.openxmlformats.org/drawingml/2006/picture">
+                <pic:pic xmlns:pic="http://schemas.openxmlformats.org/drawingml/2006/picture">
+                  <pic:nvPicPr>
+                    <pic:cNvPr id="4" name="large-img.png"/>
+                    <pic:cNvPicPr/>
+                  </pic:nvPicPr>
+                  <pic:blipFill>
+                    <a:blip r:embed="rId10">
+                      <a:extLst>
+                        <a:ext uri="{28A0092B-C50C-407E-A947-70E740481C1C}">
+                          <a14:useLocalDpi xmlns:a14="http://schemas.microsoft.com/office/drawing/2010/main" val="0"/>
+                        </a:ext>
+                      </a:extLst>
+                    </a:blip>
+                    <a:stretch>
+                      <a:fillRect/>
+                    </a:stretch>
+                  </pic:blipFill>
+                  <pic:spPr>
+                    <a:xfrm>
+                      <a:off x="0" y="0"/>
+                      <a:ext cx="6098154" cy="2667773"/>
+                    </a:xfrm>
+                    <a:prstGeom prst="rect">
+                      <a:avLst/>
+                    </a:prstGeom>
+                  </pic:spPr>
+                </pic:pic>
+              </a:graphicData>
+            </a:graphic>
+          </wp:inline>
+        </w:drawing>
+      </w:r>
+    </w:p>
+    <w:p/>
+    <w:p/>
+    <w:p/>
+    <w:p/>
+    <w:p/>
+    <w:p/>
+    <w:p/>
+    <w:p/>
+    <w:p>
+      <w:r>
+        <w:t xml:space="preserve">This code is to display the </w:t>
+      </w:r>
+      <w:r>
+        <w:t>4 thumbnail pictures of the car and when clicked it uses JS to display it in the larger picture</w:t>
+      </w:r>
+      <w:r>
+        <w:t>.</w:t>
+      </w:r>
+    </w:p>
+    <w:p/>
+    <w:p>
+      <w:r>
+        <w:rPr>
+          <w:noProof/>
+        </w:rPr>
+        <w:drawing>
+          <wp:inline distT="0" distB="0" distL="0" distR="0" wp14:anchorId="58054FF3" wp14:editId="771CA43F">
+            <wp:extent cx="5423535" cy="2433376"/>
+            <wp:effectExtent l="0" t="0" r="12065" b="5080"/>
+            <wp:docPr id="5" name="Picture 5"/>
+            <wp:cNvGraphicFramePr>
+              <a:graphicFrameLocks xmlns:a="http://schemas.openxmlformats.org/drawingml/2006/main" noChangeAspect="1"/>
+            </wp:cNvGraphicFramePr>
+            <a:graphic xmlns:a="http://schemas.openxmlformats.org/drawingml/2006/main">
+              <a:graphicData uri="http://schemas.openxmlformats.org/drawingml/2006/picture">
+                <pic:pic xmlns:pic="http://schemas.openxmlformats.org/drawingml/2006/picture">
+                  <pic:nvPicPr>
+                    <pic:cNvPr id="5" name="4small-img.png"/>
+                    <pic:cNvPicPr/>
+                  </pic:nvPicPr>
+                  <pic:blipFill>
+                    <a:blip r:embed="rId11" cstate="print">
+                      <a:extLst>
+                        <a:ext uri="{28A0092B-C50C-407E-A947-70E740481C1C}">
+                          <a14:useLocalDpi xmlns:a14="http://schemas.microsoft.com/office/drawing/2010/main" val="0"/>
+                        </a:ext>
+                      </a:extLst>
+                    </a:blip>
+                    <a:stretch>
+                      <a:fillRect/>
+                    </a:stretch>
+                  </pic:blipFill>
+                  <pic:spPr>
+                    <a:xfrm>
+                      <a:off x="0" y="0"/>
+                      <a:ext cx="5438549" cy="2440112"/>
+                    </a:xfrm>
+                    <a:prstGeom prst="rect">
+                      <a:avLst/>
+                    </a:prstGeom>
+                  </pic:spPr>
+                </pic:pic>
+              </a:graphicData>
+            </a:graphic>
+          </wp:inline>
+        </w:drawing>
+      </w:r>
+    </w:p>
+    <w:p/>
+    <w:p>
+      <w:r>
+        <w:t xml:space="preserve">This code is to display </w:t>
+      </w:r>
+      <w:r>
+        <w:t>information about the car such as kilometers and fuel type</w:t>
+      </w:r>
+    </w:p>
+    <w:p/>
+    <w:p>
+      <w:r>
+        <w:rPr>
+          <w:noProof/>
+        </w:rPr>
+        <w:drawing>
+          <wp:inline distT="0" distB="0" distL="0" distR="0" wp14:anchorId="64288E5C" wp14:editId="5A767C9F">
+            <wp:extent cx="2908935" cy="3932867"/>
+            <wp:effectExtent l="0" t="0" r="12065" b="4445"/>
+            <wp:docPr id="6" name="Picture 6"/>
+            <wp:cNvGraphicFramePr>
+              <a:graphicFrameLocks xmlns:a="http://schemas.openxmlformats.org/drawingml/2006/main" noChangeAspect="1"/>
+            </wp:cNvGraphicFramePr>
+            <a:graphic xmlns:a="http://schemas.openxmlformats.org/drawingml/2006/main">
+              <a:graphicData uri="http://schemas.openxmlformats.org/drawingml/2006/picture">
+                <pic:pic xmlns:pic="http://schemas.openxmlformats.org/drawingml/2006/picture">
+                  <pic:nvPicPr>
+                    <pic:cNvPr id="6" name="info-table1.png"/>
+                    <pic:cNvPicPr/>
+                  </pic:nvPicPr>
+                  <pic:blipFill>
+                    <a:blip r:embed="rId12">
+                      <a:extLst>
+                        <a:ext uri="{28A0092B-C50C-407E-A947-70E740481C1C}">
+                          <a14:useLocalDpi xmlns:a14="http://schemas.microsoft.com/office/drawing/2010/main" val="0"/>
+                        </a:ext>
+                      </a:extLst>
+                    </a:blip>
+                    <a:stretch>
+                      <a:fillRect/>
+                    </a:stretch>
+                  </pic:blipFill>
+                  <pic:spPr>
+                    <a:xfrm>
+                      <a:off x="0" y="0"/>
+                      <a:ext cx="2925874" cy="3955769"/>
+                    </a:xfrm>
+                    <a:prstGeom prst="rect">
+                      <a:avLst/>
+                    </a:prstGeom>
+                  </pic:spPr>
+                </pic:pic>
+              </a:graphicData>
+            </a:graphic>
+          </wp:inline>
+        </w:drawing>
+      </w:r>
+      <w:r>
+        <w:rPr>
+          <w:noProof/>
+        </w:rPr>
+        <w:drawing>
+          <wp:inline distT="0" distB="0" distL="0" distR="0" wp14:anchorId="69E05DA5" wp14:editId="5F756000">
+            <wp:extent cx="2108835" cy="1155158"/>
+            <wp:effectExtent l="0" t="0" r="0" b="0"/>
+            <wp:docPr id="7" name="Picture 7"/>
+            <wp:cNvGraphicFramePr>
+              <a:graphicFrameLocks xmlns:a="http://schemas.openxmlformats.org/drawingml/2006/main" noChangeAspect="1"/>
+            </wp:cNvGraphicFramePr>
+            <a:graphic xmlns:a="http://schemas.openxmlformats.org/drawingml/2006/main">
+              <a:graphicData uri="http://schemas.openxmlformats.org/drawingml/2006/picture">
+                <pic:pic xmlns:pic="http://schemas.openxmlformats.org/drawingml/2006/picture">
+                  <pic:nvPicPr>
+                    <pic:cNvPr id="7" name="info-table2.png"/>
+                    <pic:cNvPicPr/>
+                  </pic:nvPicPr>
+                  <pic:blipFill>
+                    <a:blip r:embed="rId13">
+                      <a:extLst>
+                        <a:ext uri="{28A0092B-C50C-407E-A947-70E740481C1C}">
+                          <a14:useLocalDpi xmlns:a14="http://schemas.microsoft.com/office/drawing/2010/main" val="0"/>
+                        </a:ext>
+                      </a:extLst>
+                    </a:blip>
+                    <a:stretch>
+                      <a:fillRect/>
+                    </a:stretch>
+                  </pic:blipFill>
+                  <pic:spPr>
+                    <a:xfrm>
+                      <a:off x="0" y="0"/>
+                      <a:ext cx="2128374" cy="1165861"/>
+                    </a:xfrm>
+                    <a:prstGeom prst="rect">
+                      <a:avLst/>
+                    </a:prstGeom>
+                  </pic:spPr>
+                </pic:pic>
+              </a:graphicData>
+            </a:graphic>
+          </wp:inline>
+        </w:drawing>
+      </w:r>
+    </w:p>
+    <w:p/>
+    <w:p/>
+    <w:p>
+      <w:pPr>
+        <w:pStyle w:val="Heading1"/>
+      </w:pPr>
+      <w:r>
+        <w:rPr>
+          <w:lang w:eastAsia="en-AU"/>
+        </w:rPr>
+        <w:t>Task 4</w:t>
+      </w:r>
     </w:p>
     <w:sectPr>
-      <w:headerReference w:type="default" r:id="rId7"/>
-      <w:footerReference w:type="default" r:id="rId8"/>
+      <w:headerReference w:type="default" r:id="rId14"/>
+      <w:footerReference w:type="even" r:id="rId15"/>
+      <w:footerReference w:type="default" r:id="rId16"/>
       <w:pgSz w:w="11900" w:h="16840"/>
       <w:pgMar w:top="1440" w:right="1440" w:bottom="1440" w:left="1440" w:header="708" w:footer="708" w:gutter="0"/>
       <w:cols w:space="708"/>
@@ -430,6 +947,83 @@
 
 <file path=word/footer1.xml><?xml version="1.0" encoding="utf-8"?>
 <w:ftr xmlns:wpc="http://schemas.microsoft.com/office/word/2010/wordprocessingCanvas" xmlns:mo="http://schemas.microsoft.com/office/mac/office/2008/main" xmlns:mc="http://schemas.openxmlformats.org/markup-compatibility/2006" xmlns:mv="urn:schemas-microsoft-com:mac:vml" xmlns:o="urn:schemas-microsoft-com:office:office" xmlns:r="http://schemas.openxmlformats.org/officeDocument/2006/relationships" xmlns:m="http://schemas.openxmlformats.org/officeDocument/2006/math" xmlns:v="urn:schemas-microsoft-com:vml" xmlns:wp14="http://schemas.microsoft.com/office/word/2010/wordprocessingDrawing" xmlns:wp="http://schemas.openxmlformats.org/drawingml/2006/wordprocessingDrawing" xmlns:w10="urn:schemas-microsoft-com:office:word" xmlns:w="http://schemas.openxmlformats.org/wordprocessingml/2006/main" xmlns:w14="http://schemas.microsoft.com/office/word/2010/wordml" xmlns:w15="http://schemas.microsoft.com/office/word/2012/wordml" xmlns:wpg="http://schemas.microsoft.com/office/word/2010/wordprocessingGroup" xmlns:wpi="http://schemas.microsoft.com/office/word/2010/wordprocessingInk" xmlns:wne="http://schemas.microsoft.com/office/word/2006/wordml" xmlns:wps="http://schemas.microsoft.com/office/word/2010/wordprocessingShape" mc:Ignorable="w14 w15 wp14">
+  <w:p>
+    <w:pPr>
+      <w:pStyle w:val="Footer"/>
+      <w:framePr w:wrap="none" w:vAnchor="text" w:hAnchor="margin" w:xAlign="center" w:y="1"/>
+      <w:rPr>
+        <w:rStyle w:val="PageNumber"/>
+      </w:rPr>
+    </w:pPr>
+    <w:r>
+      <w:rPr>
+        <w:rStyle w:val="PageNumber"/>
+      </w:rPr>
+      <w:fldChar w:fldCharType="begin"/>
+    </w:r>
+    <w:r>
+      <w:rPr>
+        <w:rStyle w:val="PageNumber"/>
+      </w:rPr>
+      <w:instrText xml:space="preserve">PAGE  </w:instrText>
+    </w:r>
+    <w:r>
+      <w:rPr>
+        <w:rStyle w:val="PageNumber"/>
+      </w:rPr>
+      <w:fldChar w:fldCharType="end"/>
+    </w:r>
+  </w:p>
+  <w:p>
+    <w:pPr>
+      <w:pStyle w:val="Footer"/>
+    </w:pPr>
+  </w:p>
+</w:ftr>
+</file>
+
+<file path=word/footer2.xml><?xml version="1.0" encoding="utf-8"?>
+<w:ftr xmlns:wpc="http://schemas.microsoft.com/office/word/2010/wordprocessingCanvas" xmlns:mo="http://schemas.microsoft.com/office/mac/office/2008/main" xmlns:mc="http://schemas.openxmlformats.org/markup-compatibility/2006" xmlns:mv="urn:schemas-microsoft-com:mac:vml" xmlns:o="urn:schemas-microsoft-com:office:office" xmlns:r="http://schemas.openxmlformats.org/officeDocument/2006/relationships" xmlns:m="http://schemas.openxmlformats.org/officeDocument/2006/math" xmlns:v="urn:schemas-microsoft-com:vml" xmlns:wp14="http://schemas.microsoft.com/office/word/2010/wordprocessingDrawing" xmlns:wp="http://schemas.openxmlformats.org/drawingml/2006/wordprocessingDrawing" xmlns:w10="urn:schemas-microsoft-com:office:word" xmlns:w="http://schemas.openxmlformats.org/wordprocessingml/2006/main" xmlns:w14="http://schemas.microsoft.com/office/word/2010/wordml" xmlns:w15="http://schemas.microsoft.com/office/word/2012/wordml" xmlns:wpg="http://schemas.microsoft.com/office/word/2010/wordprocessingGroup" xmlns:wpi="http://schemas.microsoft.com/office/word/2010/wordprocessingInk" xmlns:wne="http://schemas.microsoft.com/office/word/2006/wordml" xmlns:wps="http://schemas.microsoft.com/office/word/2010/wordprocessingShape" mc:Ignorable="w14 w15 wp14">
+  <w:p>
+    <w:pPr>
+      <w:pStyle w:val="Footer"/>
+      <w:framePr w:wrap="none" w:vAnchor="text" w:hAnchor="margin" w:xAlign="center" w:y="1"/>
+      <w:rPr>
+        <w:rStyle w:val="PageNumber"/>
+      </w:rPr>
+    </w:pPr>
+    <w:r>
+      <w:rPr>
+        <w:rStyle w:val="PageNumber"/>
+      </w:rPr>
+      <w:fldChar w:fldCharType="begin"/>
+    </w:r>
+    <w:r>
+      <w:rPr>
+        <w:rStyle w:val="PageNumber"/>
+      </w:rPr>
+      <w:instrText xml:space="preserve">PAGE  </w:instrText>
+    </w:r>
+    <w:r>
+      <w:rPr>
+        <w:rStyle w:val="PageNumber"/>
+      </w:rPr>
+      <w:fldChar w:fldCharType="separate"/>
+    </w:r>
+    <w:r>
+      <w:rPr>
+        <w:rStyle w:val="PageNumber"/>
+        <w:noProof/>
+      </w:rPr>
+      <w:t>1</w:t>
+    </w:r>
+    <w:r>
+      <w:rPr>
+        <w:rStyle w:val="PageNumber"/>
+      </w:rPr>
+      <w:fldChar w:fldCharType="end"/>
+    </w:r>
+  </w:p>
   <w:p>
     <w:pPr>
       <w:pStyle w:val="Footer"/>
@@ -525,7 +1119,7 @@
         <v:path o:extrusionok="f" gradientshapeok="t" o:connecttype="rect"/>
         <o:lock v:ext="edit" aspectratio="t"/>
       </v:shapetype>
-      <v:shape id="_x0000_i1033" type="#_x0000_t75" style="width:3in;height:3in" o:bullet="t"/>
+      <v:shape id="_x0000_i1044" type="#_x0000_t75" style="width:3in;height:3in" o:bullet="t"/>
     </w:pict>
   </w:numPicBullet>
   <w:abstractNum w:abstractNumId="0">
@@ -792,127 +1386,305 @@
     </w:lvl>
   </w:abstractNum>
   <w:abstractNum w:abstractNumId="2">
+    <w:nsid w:val="287970D0"/>
+    <w:multiLevelType w:val="hybridMultilevel"/>
+    <w:tmpl w:val="687E385C"/>
+    <w:lvl w:ilvl="0" w:tplc="0409000F">
+      <w:start w:val="1"/>
+      <w:numFmt w:val="decimal"/>
+      <w:lvlText w:val="%1."/>
+      <w:lvlJc w:val="left"/>
+      <w:pPr>
+        <w:ind w:left="1440" w:hanging="360"/>
+      </w:pPr>
+    </w:lvl>
+    <w:lvl w:ilvl="1" w:tplc="04090019" w:tentative="1">
+      <w:start w:val="1"/>
+      <w:numFmt w:val="lowerLetter"/>
+      <w:lvlText w:val="%2."/>
+      <w:lvlJc w:val="left"/>
+      <w:pPr>
+        <w:ind w:left="2160" w:hanging="360"/>
+      </w:pPr>
+    </w:lvl>
+    <w:lvl w:ilvl="2" w:tplc="0409001B" w:tentative="1">
+      <w:start w:val="1"/>
+      <w:numFmt w:val="lowerRoman"/>
+      <w:lvlText w:val="%3."/>
+      <w:lvlJc w:val="right"/>
+      <w:pPr>
+        <w:ind w:left="2880" w:hanging="180"/>
+      </w:pPr>
+    </w:lvl>
+    <w:lvl w:ilvl="3" w:tplc="0409000F" w:tentative="1">
+      <w:start w:val="1"/>
+      <w:numFmt w:val="decimal"/>
+      <w:lvlText w:val="%4."/>
+      <w:lvlJc w:val="left"/>
+      <w:pPr>
+        <w:ind w:left="3600" w:hanging="360"/>
+      </w:pPr>
+    </w:lvl>
+    <w:lvl w:ilvl="4" w:tplc="04090019" w:tentative="1">
+      <w:start w:val="1"/>
+      <w:numFmt w:val="lowerLetter"/>
+      <w:lvlText w:val="%5."/>
+      <w:lvlJc w:val="left"/>
+      <w:pPr>
+        <w:ind w:left="4320" w:hanging="360"/>
+      </w:pPr>
+    </w:lvl>
+    <w:lvl w:ilvl="5" w:tplc="0409001B" w:tentative="1">
+      <w:start w:val="1"/>
+      <w:numFmt w:val="lowerRoman"/>
+      <w:lvlText w:val="%6."/>
+      <w:lvlJc w:val="right"/>
+      <w:pPr>
+        <w:ind w:left="5040" w:hanging="180"/>
+      </w:pPr>
+    </w:lvl>
+    <w:lvl w:ilvl="6" w:tplc="0409000F" w:tentative="1">
+      <w:start w:val="1"/>
+      <w:numFmt w:val="decimal"/>
+      <w:lvlText w:val="%7."/>
+      <w:lvlJc w:val="left"/>
+      <w:pPr>
+        <w:ind w:left="5760" w:hanging="360"/>
+      </w:pPr>
+    </w:lvl>
+    <w:lvl w:ilvl="7" w:tplc="04090019" w:tentative="1">
+      <w:start w:val="1"/>
+      <w:numFmt w:val="lowerLetter"/>
+      <w:lvlText w:val="%8."/>
+      <w:lvlJc w:val="left"/>
+      <w:pPr>
+        <w:ind w:left="6480" w:hanging="360"/>
+      </w:pPr>
+    </w:lvl>
+    <w:lvl w:ilvl="8" w:tplc="0409001B" w:tentative="1">
+      <w:start w:val="1"/>
+      <w:numFmt w:val="lowerRoman"/>
+      <w:lvlText w:val="%9."/>
+      <w:lvlJc w:val="right"/>
+      <w:pPr>
+        <w:ind w:left="7200" w:hanging="180"/>
+      </w:pPr>
+    </w:lvl>
+  </w:abstractNum>
+  <w:abstractNum w:abstractNumId="3">
     <w:nsid w:val="3ED0741C"/>
     <w:multiLevelType w:val="hybridMultilevel"/>
     <w:tmpl w:val="8E141DC0"/>
     <w:lvl w:ilvl="0" w:tplc="CD107DD8">
       <w:start w:val="1"/>
       <w:numFmt w:val="bullet"/>
+      <w:lvlText w:val=""/>
+      <w:lvlJc w:val="left"/>
+      <w:pPr>
+        <w:ind w:left="1080" w:hanging="360"/>
+      </w:pPr>
+      <w:rPr>
+        <w:rFonts w:ascii="Symbol" w:hAnsi="Symbol" w:hint="default"/>
+      </w:rPr>
+    </w:lvl>
+    <w:lvl w:ilvl="1" w:tplc="0C090003" w:tentative="1">
+      <w:start w:val="1"/>
+      <w:numFmt w:val="bullet"/>
+      <w:lvlText w:val="o"/>
+      <w:lvlJc w:val="left"/>
+      <w:pPr>
+        <w:ind w:left="1800" w:hanging="360"/>
+      </w:pPr>
+      <w:rPr>
+        <w:rFonts w:ascii="Courier New" w:hAnsi="Courier New" w:cs="Courier New" w:hint="default"/>
+      </w:rPr>
+    </w:lvl>
+    <w:lvl w:ilvl="2" w:tplc="0C090005" w:tentative="1">
+      <w:start w:val="1"/>
+      <w:numFmt w:val="bullet"/>
+      <w:lvlText w:val=""/>
+      <w:lvlJc w:val="left"/>
+      <w:pPr>
+        <w:ind w:left="2520" w:hanging="360"/>
+      </w:pPr>
+      <w:rPr>
+        <w:rFonts w:ascii="Wingdings" w:hAnsi="Wingdings" w:hint="default"/>
+      </w:rPr>
+    </w:lvl>
+    <w:lvl w:ilvl="3" w:tplc="0C090001" w:tentative="1">
+      <w:start w:val="1"/>
+      <w:numFmt w:val="bullet"/>
+      <w:lvlText w:val=""/>
+      <w:lvlJc w:val="left"/>
+      <w:pPr>
+        <w:ind w:left="3240" w:hanging="360"/>
+      </w:pPr>
+      <w:rPr>
+        <w:rFonts w:ascii="Symbol" w:hAnsi="Symbol" w:hint="default"/>
+      </w:rPr>
+    </w:lvl>
+    <w:lvl w:ilvl="4" w:tplc="0C090003" w:tentative="1">
+      <w:start w:val="1"/>
+      <w:numFmt w:val="bullet"/>
+      <w:lvlText w:val="o"/>
+      <w:lvlJc w:val="left"/>
+      <w:pPr>
+        <w:ind w:left="3960" w:hanging="360"/>
+      </w:pPr>
+      <w:rPr>
+        <w:rFonts w:ascii="Courier New" w:hAnsi="Courier New" w:cs="Courier New" w:hint="default"/>
+      </w:rPr>
+    </w:lvl>
+    <w:lvl w:ilvl="5" w:tplc="0C090005" w:tentative="1">
+      <w:start w:val="1"/>
+      <w:numFmt w:val="bullet"/>
+      <w:lvlText w:val=""/>
+      <w:lvlJc w:val="left"/>
+      <w:pPr>
+        <w:ind w:left="4680" w:hanging="360"/>
+      </w:pPr>
+      <w:rPr>
+        <w:rFonts w:ascii="Wingdings" w:hAnsi="Wingdings" w:hint="default"/>
+      </w:rPr>
+    </w:lvl>
+    <w:lvl w:ilvl="6" w:tplc="0C090001" w:tentative="1">
+      <w:start w:val="1"/>
+      <w:numFmt w:val="bullet"/>
+      <w:lvlText w:val=""/>
+      <w:lvlJc w:val="left"/>
+      <w:pPr>
+        <w:ind w:left="5400" w:hanging="360"/>
+      </w:pPr>
+      <w:rPr>
+        <w:rFonts w:ascii="Symbol" w:hAnsi="Symbol" w:hint="default"/>
+      </w:rPr>
+    </w:lvl>
+    <w:lvl w:ilvl="7" w:tplc="0C090003" w:tentative="1">
+      <w:start w:val="1"/>
+      <w:numFmt w:val="bullet"/>
+      <w:lvlText w:val="o"/>
+      <w:lvlJc w:val="left"/>
+      <w:pPr>
+        <w:ind w:left="6120" w:hanging="360"/>
+      </w:pPr>
+      <w:rPr>
+        <w:rFonts w:ascii="Courier New" w:hAnsi="Courier New" w:cs="Courier New" w:hint="default"/>
+      </w:rPr>
+    </w:lvl>
+    <w:lvl w:ilvl="8" w:tplc="0C090005" w:tentative="1">
+      <w:start w:val="1"/>
+      <w:numFmt w:val="bullet"/>
+      <w:lvlText w:val=""/>
+      <w:lvlJc w:val="left"/>
+      <w:pPr>
+        <w:ind w:left="6840" w:hanging="360"/>
+      </w:pPr>
+      <w:rPr>
+        <w:rFonts w:ascii="Wingdings" w:hAnsi="Wingdings" w:hint="default"/>
+      </w:rPr>
+    </w:lvl>
+  </w:abstractNum>
+  <w:abstractNum w:abstractNumId="4">
+    <w:nsid w:val="47055A17"/>
+    <w:multiLevelType w:val="hybridMultilevel"/>
+    <w:tmpl w:val="AC56F814"/>
+    <w:lvl w:ilvl="0" w:tplc="D1E287AE">
+      <w:start w:val="1"/>
+      <w:numFmt w:val="decimal"/>
       <w:pStyle w:val="ListParagraph"/>
-      <w:lvlText w:val=""/>
-      <w:lvlJc w:val="left"/>
-      <w:pPr>
-        <w:ind w:left="1080" w:hanging="360"/>
-      </w:pPr>
-      <w:rPr>
-        <w:rFonts w:ascii="Symbol" w:hAnsi="Symbol" w:hint="default"/>
-      </w:rPr>
-    </w:lvl>
-    <w:lvl w:ilvl="1" w:tplc="0C090003" w:tentative="1">
-      <w:start w:val="1"/>
-      <w:numFmt w:val="bullet"/>
-      <w:lvlText w:val="o"/>
+      <w:lvlText w:val="%1."/>
       <w:lvlJc w:val="left"/>
       <w:pPr>
         <w:ind w:left="1800" w:hanging="360"/>
       </w:pPr>
-      <w:rPr>
-        <w:rFonts w:ascii="Courier New" w:hAnsi="Courier New" w:cs="Courier New" w:hint="default"/>
-      </w:rPr>
-    </w:lvl>
-    <w:lvl w:ilvl="2" w:tplc="0C090005" w:tentative="1">
-      <w:start w:val="1"/>
-      <w:numFmt w:val="bullet"/>
-      <w:lvlText w:val=""/>
+    </w:lvl>
+    <w:lvl w:ilvl="1" w:tplc="04090019" w:tentative="1">
+      <w:start w:val="1"/>
+      <w:numFmt w:val="lowerLetter"/>
+      <w:lvlText w:val="%2."/>
       <w:lvlJc w:val="left"/>
       <w:pPr>
         <w:ind w:left="2520" w:hanging="360"/>
       </w:pPr>
-      <w:rPr>
-        <w:rFonts w:ascii="Wingdings" w:hAnsi="Wingdings" w:hint="default"/>
-      </w:rPr>
-    </w:lvl>
-    <w:lvl w:ilvl="3" w:tplc="0C090001" w:tentative="1">
-      <w:start w:val="1"/>
-      <w:numFmt w:val="bullet"/>
-      <w:lvlText w:val=""/>
-      <w:lvlJc w:val="left"/>
-      <w:pPr>
-        <w:ind w:left="3240" w:hanging="360"/>
-      </w:pPr>
-      <w:rPr>
-        <w:rFonts w:ascii="Symbol" w:hAnsi="Symbol" w:hint="default"/>
-      </w:rPr>
-    </w:lvl>
-    <w:lvl w:ilvl="4" w:tplc="0C090003" w:tentative="1">
-      <w:start w:val="1"/>
-      <w:numFmt w:val="bullet"/>
-      <w:lvlText w:val="o"/>
+    </w:lvl>
+    <w:lvl w:ilvl="2" w:tplc="0409001B" w:tentative="1">
+      <w:start w:val="1"/>
+      <w:numFmt w:val="lowerRoman"/>
+      <w:lvlText w:val="%3."/>
+      <w:lvlJc w:val="right"/>
+      <w:pPr>
+        <w:ind w:left="3240" w:hanging="180"/>
+      </w:pPr>
+    </w:lvl>
+    <w:lvl w:ilvl="3" w:tplc="0409000F" w:tentative="1">
+      <w:start w:val="1"/>
+      <w:numFmt w:val="decimal"/>
+      <w:lvlText w:val="%4."/>
       <w:lvlJc w:val="left"/>
       <w:pPr>
         <w:ind w:left="3960" w:hanging="360"/>
       </w:pPr>
-      <w:rPr>
-        <w:rFonts w:ascii="Courier New" w:hAnsi="Courier New" w:cs="Courier New" w:hint="default"/>
-      </w:rPr>
-    </w:lvl>
-    <w:lvl w:ilvl="5" w:tplc="0C090005" w:tentative="1">
-      <w:start w:val="1"/>
-      <w:numFmt w:val="bullet"/>
-      <w:lvlText w:val=""/>
+    </w:lvl>
+    <w:lvl w:ilvl="4" w:tplc="04090019" w:tentative="1">
+      <w:start w:val="1"/>
+      <w:numFmt w:val="lowerLetter"/>
+      <w:lvlText w:val="%5."/>
       <w:lvlJc w:val="left"/>
       <w:pPr>
         <w:ind w:left="4680" w:hanging="360"/>
       </w:pPr>
-      <w:rPr>
-        <w:rFonts w:ascii="Wingdings" w:hAnsi="Wingdings" w:hint="default"/>
-      </w:rPr>
-    </w:lvl>
-    <w:lvl w:ilvl="6" w:tplc="0C090001" w:tentative="1">
-      <w:start w:val="1"/>
-      <w:numFmt w:val="bullet"/>
-      <w:lvlText w:val=""/>
-      <w:lvlJc w:val="left"/>
-      <w:pPr>
-        <w:ind w:left="5400" w:hanging="360"/>
-      </w:pPr>
-      <w:rPr>
-        <w:rFonts w:ascii="Symbol" w:hAnsi="Symbol" w:hint="default"/>
-      </w:rPr>
-    </w:lvl>
-    <w:lvl w:ilvl="7" w:tplc="0C090003" w:tentative="1">
-      <w:start w:val="1"/>
-      <w:numFmt w:val="bullet"/>
-      <w:lvlText w:val="o"/>
+    </w:lvl>
+    <w:lvl w:ilvl="5" w:tplc="0409001B" w:tentative="1">
+      <w:start w:val="1"/>
+      <w:numFmt w:val="lowerRoman"/>
+      <w:lvlText w:val="%6."/>
+      <w:lvlJc w:val="right"/>
+      <w:pPr>
+        <w:ind w:left="5400" w:hanging="180"/>
+      </w:pPr>
+    </w:lvl>
+    <w:lvl w:ilvl="6" w:tplc="0409000F" w:tentative="1">
+      <w:start w:val="1"/>
+      <w:numFmt w:val="decimal"/>
+      <w:lvlText w:val="%7."/>
       <w:lvlJc w:val="left"/>
       <w:pPr>
         <w:ind w:left="6120" w:hanging="360"/>
       </w:pPr>
-      <w:rPr>
-        <w:rFonts w:ascii="Courier New" w:hAnsi="Courier New" w:cs="Courier New" w:hint="default"/>
-      </w:rPr>
-    </w:lvl>
-    <w:lvl w:ilvl="8" w:tplc="0C090005" w:tentative="1">
-      <w:start w:val="1"/>
-      <w:numFmt w:val="bullet"/>
-      <w:lvlText w:val=""/>
+    </w:lvl>
+    <w:lvl w:ilvl="7" w:tplc="04090019" w:tentative="1">
+      <w:start w:val="1"/>
+      <w:numFmt w:val="lowerLetter"/>
+      <w:lvlText w:val="%8."/>
       <w:lvlJc w:val="left"/>
       <w:pPr>
         <w:ind w:left="6840" w:hanging="360"/>
       </w:pPr>
-      <w:rPr>
-        <w:rFonts w:ascii="Wingdings" w:hAnsi="Wingdings" w:hint="default"/>
-      </w:rPr>
+    </w:lvl>
+    <w:lvl w:ilvl="8" w:tplc="0409001B" w:tentative="1">
+      <w:start w:val="1"/>
+      <w:numFmt w:val="lowerRoman"/>
+      <w:lvlText w:val="%9."/>
+      <w:lvlJc w:val="right"/>
+      <w:pPr>
+        <w:ind w:left="7560" w:hanging="180"/>
+      </w:pPr>
     </w:lvl>
   </w:abstractNum>
   <w:num w:numId="1">
     <w:abstractNumId w:val="1"/>
   </w:num>
   <w:num w:numId="2">
-    <w:abstractNumId w:val="2"/>
+    <w:abstractNumId w:val="3"/>
   </w:num>
   <w:num w:numId="3">
     <w:abstractNumId w:val="0"/>
+  </w:num>
+  <w:num w:numId="4">
+    <w:abstractNumId w:val="2"/>
+  </w:num>
+  <w:num w:numId="5">
+    <w:abstractNumId w:val="4"/>
   </w:num>
 </w:numbering>
 </file>
@@ -1425,10 +2197,10 @@
     <w:autoRedefine/>
     <w:uiPriority w:val="34"/>
     <w:qFormat/>
-    <w:rsid w:val="00D0799D"/>
+    <w:rsid w:val="002F7367"/>
     <w:pPr>
       <w:numPr>
-        <w:numId w:val="2"/>
+        <w:numId w:val="5"/>
       </w:numPr>
       <w:spacing w:before="100" w:beforeAutospacing="1" w:after="100" w:afterAutospacing="1" w:line="330" w:lineRule="atLeast"/>
       <w:contextualSpacing/>
@@ -1438,6 +2210,14 @@
       <w:b/>
       <w:lang w:val="en-AU" w:eastAsia="en-AU"/>
     </w:rPr>
+  </w:style>
+  <w:style w:type="character" w:styleId="PageNumber">
+    <w:name w:val="page number"/>
+    <w:basedOn w:val="DefaultParagraphFont"/>
+    <w:uiPriority w:val="99"/>
+    <w:semiHidden/>
+    <w:unhideWhenUsed/>
+    <w:rsid w:val="009230CE"/>
   </w:style>
 </w:styles>
 </file>

</xml_diff>